<commit_message>
Changed to Modern Embedded Systems
</commit_message>
<xml_diff>
--- a/Embedded Systems.docx
+++ b/Embedded Systems.docx
@@ -3,112 +3,152 @@
 <w:document xmlns:wpc="http://schemas.microsoft.com/office/word/2010/wordprocessingCanvas" xmlns:cx="http://schemas.microsoft.com/office/drawing/2014/chartex" xmlns:cx1="http://schemas.microsoft.com/office/drawing/2015/9/8/chartex" xmlns:cx2="http://schemas.microsoft.com/office/drawing/2015/10/21/chartex" xmlns:cx3="http://schemas.microsoft.com/office/drawing/2016/5/9/chartex" xmlns:cx4="http://schemas.microsoft.com/office/drawing/2016/5/10/chartex" xmlns:cx5="http://schemas.microsoft.com/office/drawing/2016/5/11/chartex" xmlns:cx6="http://schemas.microsoft.com/office/drawing/2016/5/12/chartex" xmlns:cx7="http://schemas.microsoft.com/office/drawing/2016/5/13/chartex" xmlns:cx8="http://schemas.microsoft.com/office/drawing/2016/5/14/chartex" xmlns:mc="http://schemas.openxmlformats.org/markup-compatibility/2006" xmlns:aink="http://schemas.microsoft.com/office/drawing/2016/ink" xmlns:am3d="http://schemas.microsoft.com/office/drawing/2017/model3d" xmlns:o="urn:schemas-microsoft-com:office:office" xmlns:oel="http://schemas.microsoft.com/office/2019/extlst" xmlns:r="http://schemas.openxmlformats.org/officeDocument/2006/relationships" xmlns:m="http://schemas.openxmlformats.org/officeDocument/2006/math" xmlns:v="urn:schemas-microsoft-com:vml" xmlns:wp14="http://schemas.microsoft.com/office/word/2010/wordprocessingDrawing" xmlns:wp="http://schemas.openxmlformats.org/drawingml/2006/wordprocessingDrawing" xmlns:w10="urn:schemas-microsoft-com:office:word" xmlns:w="http://schemas.openxmlformats.org/wordprocessingml/2006/main" xmlns:w14="http://schemas.microsoft.com/office/word/2010/wordml" xmlns:w15="http://schemas.microsoft.com/office/word/2012/wordml" xmlns:w16cex="http://schemas.microsoft.com/office/word/2018/wordml/cex" xmlns:w16cid="http://schemas.microsoft.com/office/word/2016/wordml/cid" xmlns:w16="http://schemas.microsoft.com/office/word/2018/wordml" xmlns:w16sdtdh="http://schemas.microsoft.com/office/word/2020/wordml/sdtdatahash" xmlns:w16se="http://schemas.microsoft.com/office/word/2015/wordml/symex" xmlns:wpg="http://schemas.microsoft.com/office/word/2010/wordprocessingGroup" xmlns:wpi="http://schemas.microsoft.com/office/word/2010/wordprocessingInk" xmlns:wne="http://schemas.microsoft.com/office/word/2006/wordml" xmlns:wps="http://schemas.microsoft.com/office/word/2010/wordprocessingShape" mc:Ignorable="w14 w15 w16se w16cid w16 w16cex w16sdtdh wp14">
   <w:body>
     <w:p>
+      <w:pPr>
+        <w:rPr>
+          <w:b/>
+          <w:bCs/>
+          <w:sz w:val="28"/>
+          <w:szCs w:val="28"/>
+        </w:rPr>
+      </w:pPr>
       <w:r>
         <w:rPr>
-          <w:noProof/>
-        </w:rPr>
-        <w:drawing>
-          <wp:inline distT="0" distB="0" distL="0" distR="0" wp14:anchorId="69B53FEB" wp14:editId="15F48E1F">
-            <wp:extent cx="5943600" cy="3556635"/>
-            <wp:effectExtent l="0" t="0" r="0" b="5715"/>
-            <wp:docPr id="2" name="Picture 2"/>
-            <wp:cNvGraphicFramePr>
-              <a:graphicFrameLocks xmlns:a="http://schemas.openxmlformats.org/drawingml/2006/main" noChangeAspect="1"/>
-            </wp:cNvGraphicFramePr>
-            <a:graphic xmlns:a="http://schemas.openxmlformats.org/drawingml/2006/main">
-              <a:graphicData uri="http://schemas.openxmlformats.org/drawingml/2006/picture">
-                <pic:pic xmlns:pic="http://schemas.openxmlformats.org/drawingml/2006/picture">
-                  <pic:nvPicPr>
-                    <pic:cNvPr id="0" name="Picture 1"/>
-                    <pic:cNvPicPr>
-                      <a:picLocks noChangeAspect="1" noChangeArrowheads="1"/>
-                    </pic:cNvPicPr>
-                  </pic:nvPicPr>
-                  <pic:blipFill>
-                    <a:blip r:embed="rId4">
-                      <a:extLst>
-                        <a:ext uri="{28A0092B-C50C-407E-A947-70E740481C1C}">
-                          <a14:useLocalDpi xmlns:a14="http://schemas.microsoft.com/office/drawing/2010/main" val="0"/>
-                        </a:ext>
-                      </a:extLst>
-                    </a:blip>
-                    <a:srcRect/>
-                    <a:stretch>
-                      <a:fillRect/>
-                    </a:stretch>
-                  </pic:blipFill>
-                  <pic:spPr bwMode="auto">
-                    <a:xfrm>
-                      <a:off x="0" y="0"/>
-                      <a:ext cx="5943600" cy="3556635"/>
-                    </a:xfrm>
-                    <a:prstGeom prst="rect">
-                      <a:avLst/>
-                    </a:prstGeom>
-                    <a:noFill/>
-                    <a:ln>
-                      <a:noFill/>
-                    </a:ln>
-                  </pic:spPr>
-                </pic:pic>
-              </a:graphicData>
-            </a:graphic>
-          </wp:inline>
-        </w:drawing>
+          <w:b/>
+          <w:bCs/>
+          <w:sz w:val="28"/>
+          <w:szCs w:val="28"/>
+        </w:rPr>
+        <w:t>Modern Embedded Systems Programming Course</w:t>
       </w:r>
       <w:r>
         <w:rPr>
-          <w:noProof/>
-        </w:rPr>
-        <w:drawing>
-          <wp:inline distT="0" distB="0" distL="0" distR="0" wp14:anchorId="69620F2F" wp14:editId="4D2B3335">
-            <wp:extent cx="4705350" cy="1714500"/>
-            <wp:effectExtent l="0" t="0" r="0" b="0"/>
-            <wp:docPr id="1" name="Picture 1"/>
-            <wp:cNvGraphicFramePr>
-              <a:graphicFrameLocks xmlns:a="http://schemas.openxmlformats.org/drawingml/2006/main" noChangeAspect="1"/>
-            </wp:cNvGraphicFramePr>
-            <a:graphic xmlns:a="http://schemas.openxmlformats.org/drawingml/2006/main">
-              <a:graphicData uri="http://schemas.openxmlformats.org/drawingml/2006/picture">
-                <pic:pic xmlns:pic="http://schemas.openxmlformats.org/drawingml/2006/picture">
-                  <pic:nvPicPr>
-                    <pic:cNvPr id="0" name="Picture 2"/>
-                    <pic:cNvPicPr>
-                      <a:picLocks noChangeAspect="1" noChangeArrowheads="1"/>
-                    </pic:cNvPicPr>
-                  </pic:nvPicPr>
-                  <pic:blipFill>
-                    <a:blip r:embed="rId5">
-                      <a:extLst>
-                        <a:ext uri="{28A0092B-C50C-407E-A947-70E740481C1C}">
-                          <a14:useLocalDpi xmlns:a14="http://schemas.microsoft.com/office/drawing/2010/main" val="0"/>
-                        </a:ext>
-                      </a:extLst>
-                    </a:blip>
-                    <a:srcRect/>
-                    <a:stretch>
-                      <a:fillRect/>
-                    </a:stretch>
-                  </pic:blipFill>
-                  <pic:spPr bwMode="auto">
-                    <a:xfrm>
-                      <a:off x="0" y="0"/>
-                      <a:ext cx="4705350" cy="1714500"/>
-                    </a:xfrm>
-                    <a:prstGeom prst="rect">
-                      <a:avLst/>
-                    </a:prstGeom>
-                    <a:noFill/>
-                    <a:ln>
-                      <a:noFill/>
-                    </a:ln>
-                  </pic:spPr>
-                </pic:pic>
-              </a:graphicData>
-            </a:graphic>
-          </wp:inline>
-        </w:drawing>
+          <w:b/>
+          <w:bCs/>
+          <w:sz w:val="28"/>
+          <w:szCs w:val="28"/>
+        </w:rPr>
+        <w:t xml:space="preserve"> -  </w:t>
       </w:r>
+    </w:p>
+    <w:p>
+      <w:pPr>
+        <w:pStyle w:val="NormalWeb"/>
+        <w:shd w:val="clear" w:color="auto" w:fill="FFFFFF"/>
+        <w:rPr>
+          <w:rFonts w:ascii="Segoe UI" w:hAnsi="Segoe UI" w:cs="Segoe UI"/>
+          <w:color w:val="333333"/>
+        </w:rPr>
+      </w:pPr>
+      <w:r>
+        <w:rPr>
+          <w:rFonts w:ascii="Segoe UI" w:hAnsi="Segoe UI" w:cs="Segoe UI"/>
+          <w:color w:val="333333"/>
+        </w:rPr>
+        <w:t>The course consists of focused, fast-paced, hands-on lessons that teach you how to program embedded microcontrollers in C. The course begins with the fundamentals, but gradually covers increasingly advanced concepts all the way to the contemporary modern embedded programming practice.</w:t>
+      </w:r>
+    </w:p>
+    <w:p>
+      <w:pPr>
+        <w:pStyle w:val="NormalWeb"/>
+        <w:shd w:val="clear" w:color="auto" w:fill="FFFFFF"/>
+        <w:rPr>
+          <w:rFonts w:ascii="Segoe UI" w:hAnsi="Segoe UI" w:cs="Segoe UI"/>
+          <w:color w:val="333333"/>
+        </w:rPr>
+      </w:pPr>
+      <w:r>
+        <w:rPr>
+          <w:rFonts w:ascii="Segoe UI" w:hAnsi="Segoe UI" w:cs="Segoe UI"/>
+          <w:color w:val="333333"/>
+        </w:rPr>
+        <w:t>The course is specifically designed not just to be watched, but to be actively followed along on your own computer (Windows based PC) and a small, self-contained, very inexpensive </w:t>
+      </w:r>
+      <w:hyperlink r:id="rId4" w:anchor="Board" w:history="1">
+        <w:r>
+          <w:rPr>
+            <w:rStyle w:val="Hyperlink"/>
+            <w:rFonts w:ascii="Segoe UI" w:hAnsi="Segoe UI" w:cs="Segoe UI"/>
+            <w:color w:val="16488F"/>
+          </w:rPr>
+          <w:t>evaluation board</w:t>
+        </w:r>
+      </w:hyperlink>
+      <w:r>
+        <w:rPr>
+          <w:rFonts w:ascii="Segoe UI" w:hAnsi="Segoe UI" w:cs="Segoe UI"/>
+          <w:color w:val="333333"/>
+        </w:rPr>
+        <w:t>. This companion web-page provides the </w:t>
+      </w:r>
+      <w:hyperlink r:id="rId5" w:anchor="Videos" w:history="1">
+        <w:r>
+          <w:rPr>
+            <w:rStyle w:val="Hyperlink"/>
+            <w:rFonts w:ascii="Segoe UI" w:hAnsi="Segoe UI" w:cs="Segoe UI"/>
+            <w:color w:val="16488F"/>
+          </w:rPr>
+          <w:t>project downloads</w:t>
+        </w:r>
+      </w:hyperlink>
+      <w:r>
+        <w:rPr>
+          <w:rFonts w:ascii="Segoe UI" w:hAnsi="Segoe UI" w:cs="Segoe UI"/>
+          <w:color w:val="333333"/>
+        </w:rPr>
+        <w:t> that you can open in a specific embedded toolchain and run on your PC at home.</w:t>
+      </w:r>
+    </w:p>
+    <w:p>
+      <w:pPr>
+        <w:rPr>
+          <w:b/>
+          <w:bCs/>
+        </w:rPr>
+      </w:pPr>
+    </w:p>
+    <w:p>
+      <w:pPr>
+        <w:rPr>
+          <w:b/>
+          <w:bCs/>
+        </w:rPr>
+      </w:pPr>
+      <w:hyperlink r:id="rId6" w:history="1">
+        <w:r>
+          <w:rPr>
+            <w:rStyle w:val="Hyperlink"/>
+            <w:b/>
+            <w:bCs/>
+          </w:rPr>
+          <w:t>https://www.youtube.com/playlist?list=PLPW8O6W-1chwyTzI3BHwBLbGQoPFxPAPM</w:t>
+        </w:r>
+      </w:hyperlink>
+    </w:p>
+    <w:p>
+      <w:pPr>
+        <w:rPr>
+          <w:b/>
+          <w:bCs/>
+        </w:rPr>
+      </w:pPr>
+      <w:hyperlink r:id="rId7" w:history="1">
+        <w:r>
+          <w:rPr>
+            <w:rStyle w:val="Hyperlink"/>
+            <w:b/>
+            <w:bCs/>
+          </w:rPr>
+          <w:t>https://www.state-machine.com/video-course</w:t>
+        </w:r>
+      </w:hyperlink>
+    </w:p>
+    <w:p>
+      <w:pPr>
+        <w:rPr>
+          <w:b/>
+          <w:bCs/>
+        </w:rPr>
+      </w:pPr>
     </w:p>
     <w:sectPr>
       <w:pgSz w:w="12240" w:h="15840"/>
@@ -243,6 +283,7 @@
     <w:lsdException w:name="HTML Sample" w:semiHidden="1" w:unhideWhenUsed="1"/>
     <w:lsdException w:name="HTML Typewriter" w:semiHidden="1" w:unhideWhenUsed="1"/>
     <w:lsdException w:name="HTML Variable" w:semiHidden="1" w:unhideWhenUsed="1"/>
+    <w:lsdException w:name="Normal Table" w:semiHidden="1" w:unhideWhenUsed="1"/>
     <w:lsdException w:name="annotation subject" w:semiHidden="1" w:unhideWhenUsed="1"/>
     <w:lsdException w:name="No List" w:semiHidden="1" w:unhideWhenUsed="1"/>
     <w:lsdException w:name="Outline List 1" w:semiHidden="1" w:unhideWhenUsed="1"/>
@@ -289,8 +330,10 @@
     <w:lsdException w:name="Table Subtle 2" w:semiHidden="1" w:unhideWhenUsed="1"/>
     <w:lsdException w:name="Table Web 1" w:semiHidden="1" w:unhideWhenUsed="1"/>
     <w:lsdException w:name="Table Web 2" w:semiHidden="1" w:unhideWhenUsed="1"/>
+    <w:lsdException w:name="Table Web 3" w:semiHidden="1" w:unhideWhenUsed="1"/>
     <w:lsdException w:name="Balloon Text" w:semiHidden="1" w:unhideWhenUsed="1"/>
     <w:lsdException w:name="Table Grid" w:uiPriority="39"/>
+    <w:lsdException w:name="Table Theme" w:semiHidden="1" w:unhideWhenUsed="1"/>
     <w:lsdException w:name="Placeholder Text" w:semiHidden="1"/>
     <w:lsdException w:name="No Spacing" w:uiPriority="1" w:qFormat="1"/>
     <w:lsdException w:name="Light Shading" w:uiPriority="60"/>
@@ -519,7 +562,6 @@
   <w:style w:type="character" w:default="1" w:styleId="DefaultParagraphFont">
     <w:name w:val="Default Paragraph Font"/>
     <w:uiPriority w:val="1"/>
-    <w:semiHidden/>
     <w:unhideWhenUsed/>
   </w:style>
   <w:style w:type="table" w:default="1" w:styleId="TableNormal">
@@ -542,6 +584,46 @@
     <w:uiPriority w:val="99"/>
     <w:semiHidden/>
     <w:unhideWhenUsed/>
+  </w:style>
+  <w:style w:type="character" w:styleId="Hyperlink">
+    <w:name w:val="Hyperlink"/>
+    <w:basedOn w:val="DefaultParagraphFont"/>
+    <w:uiPriority w:val="99"/>
+    <w:unhideWhenUsed/>
+    <w:rsid w:val="00EC4610"/>
+    <w:rPr>
+      <w:color w:val="0563C1" w:themeColor="hyperlink"/>
+      <w:u w:val="single"/>
+    </w:rPr>
+  </w:style>
+  <w:style w:type="character" w:styleId="UnresolvedMention">
+    <w:name w:val="Unresolved Mention"/>
+    <w:basedOn w:val="DefaultParagraphFont"/>
+    <w:uiPriority w:val="99"/>
+    <w:semiHidden/>
+    <w:unhideWhenUsed/>
+    <w:rsid w:val="00EC4610"/>
+    <w:rPr>
+      <w:color w:val="605E5C"/>
+      <w:shd w:val="clear" w:color="auto" w:fill="E1DFDD"/>
+    </w:rPr>
+  </w:style>
+  <w:style w:type="paragraph" w:styleId="NormalWeb">
+    <w:name w:val="Normal (Web)"/>
+    <w:basedOn w:val="Normal"/>
+    <w:uiPriority w:val="99"/>
+    <w:semiHidden/>
+    <w:unhideWhenUsed/>
+    <w:rsid w:val="00EC4610"/>
+    <w:pPr>
+      <w:spacing w:before="100" w:beforeAutospacing="1" w:after="100" w:afterAutospacing="1" w:line="240" w:lineRule="auto"/>
+    </w:pPr>
+    <w:rPr>
+      <w:rFonts w:ascii="Times New Roman" w:eastAsia="Times New Roman" w:hAnsi="Times New Roman" w:cs="Times New Roman"/>
+      <w:sz w:val="24"/>
+      <w:szCs w:val="24"/>
+      <w:lang w:eastAsia="en-CA"/>
+    </w:rPr>
   </w:style>
 </w:styles>
 </file>

</xml_diff>